<commit_message>
Installtions Manual angepasst für lokale DB
</commit_message>
<xml_diff>
--- a/doc/Installation_Manual.docx
+++ b/doc/Installation_Manual.docx
@@ -268,12 +268,7 @@
       </w:r>
       <w:proofErr w:type="spellStart"/>
       <w:r>
-        <w:t>b</w:t>
-      </w:r>
-      <w:bookmarkStart w:id="0" w:name="_GoBack"/>
-      <w:bookmarkEnd w:id="0"/>
-      <w:r>
-        <w:t>undle</w:t>
+        <w:t>bundle</w:t>
       </w:r>
       <w:proofErr w:type="spellEnd"/>
       <w:r>
@@ -323,11 +318,8 @@
       </w:r>
     </w:p>
     <w:p>
-      <w:pPr>
-        <w:pStyle w:val="berschrift1"/>
-      </w:pPr>
-      <w:r>
-        <w:t>Starten der Applikation</w:t>
+      <w:r>
+        <w:t>Alternativ können Sie die Datenbank bei Ihnen lokal wie folgt erstellen.</w:t>
       </w:r>
     </w:p>
     <w:p>
@@ -353,6 +345,8 @@
       <w:r>
         <w:t>Wechseln Sie auf der Kommandozeile in das Hauptverzeichnis des Projekts</w:t>
       </w:r>
+      <w:bookmarkStart w:id="0" w:name="_GoBack"/>
+      <w:bookmarkEnd w:id="0"/>
     </w:p>
     <w:p>
       <w:pPr>
@@ -360,6 +354,70 @@
         <w:numPr>
           <w:ilvl w:val="0"/>
           <w:numId w:val="2"/>
+        </w:numPr>
+      </w:pPr>
+      <w:r>
+        <w:t>Führen Sie auf der Kommandozeile den Befehl „</w:t>
+      </w:r>
+      <w:proofErr w:type="spellStart"/>
+      <w:r>
+        <w:t>r</w:t>
+      </w:r>
+      <w:r>
+        <w:t>ake</w:t>
+      </w:r>
+      <w:proofErr w:type="spellEnd"/>
+      <w:r>
+        <w:t xml:space="preserve"> </w:t>
+      </w:r>
+      <w:proofErr w:type="spellStart"/>
+      <w:r>
+        <w:t>db:migrate</w:t>
+      </w:r>
+      <w:proofErr w:type="spellEnd"/>
+      <w:r>
+        <w:t>“ aus</w:t>
+      </w:r>
+    </w:p>
+    <w:p/>
+    <w:p>
+      <w:pPr>
+        <w:pStyle w:val="berschrift1"/>
+      </w:pPr>
+      <w:r>
+        <w:t>Starten der Applikation</w:t>
+      </w:r>
+    </w:p>
+    <w:p>
+      <w:pPr>
+        <w:pStyle w:val="Listenabsatz"/>
+        <w:numPr>
+          <w:ilvl w:val="0"/>
+          <w:numId w:val="3"/>
+        </w:numPr>
+      </w:pPr>
+      <w:r>
+        <w:t>Öffnen sie die Kommandozeile</w:t>
+      </w:r>
+    </w:p>
+    <w:p>
+      <w:pPr>
+        <w:pStyle w:val="Listenabsatz"/>
+        <w:numPr>
+          <w:ilvl w:val="0"/>
+          <w:numId w:val="3"/>
+        </w:numPr>
+      </w:pPr>
+      <w:r>
+        <w:t>Wechseln Sie auf der Kommandozeile in das Hauptverzeichnis des Projekts</w:t>
+      </w:r>
+    </w:p>
+    <w:p>
+      <w:pPr>
+        <w:pStyle w:val="Listenabsatz"/>
+        <w:numPr>
+          <w:ilvl w:val="0"/>
+          <w:numId w:val="3"/>
         </w:numPr>
       </w:pPr>
       <w:r>
@@ -494,14 +552,30 @@
         <w:r>
           <w:t xml:space="preserve"> / </w:t>
         </w:r>
-        <w:fldSimple w:instr=" NUMPAGES   \* MERGEFORMAT ">
-          <w:r>
-            <w:rPr>
-              <w:noProof/>
-            </w:rPr>
-            <w:t>2</w:t>
-          </w:r>
-        </w:fldSimple>
+        <w:r>
+          <w:fldChar w:fldCharType="begin"/>
+        </w:r>
+        <w:r>
+          <w:instrText xml:space="preserve"> NUMPAGES   \* MERGE</w:instrText>
+        </w:r>
+        <w:r>
+          <w:instrText xml:space="preserve">FORMAT </w:instrText>
+        </w:r>
+        <w:r>
+          <w:fldChar w:fldCharType="separate"/>
+        </w:r>
+        <w:r>
+          <w:rPr>
+            <w:noProof/>
+          </w:rPr>
+          <w:t>2</w:t>
+        </w:r>
+        <w:r>
+          <w:rPr>
+            <w:noProof/>
+          </w:rPr>
+          <w:fldChar w:fldCharType="end"/>
+        </w:r>
       </w:sdtContent>
     </w:sdt>
   </w:p>
@@ -619,6 +693,92 @@
 <file path=word/numbering.xml><?xml version="1.0" encoding="utf-8"?>
 <w:numbering xmlns:wpc="http://schemas.microsoft.com/office/word/2010/wordprocessingCanvas" xmlns:mc="http://schemas.openxmlformats.org/markup-compatibility/2006" xmlns:o="urn:schemas-microsoft-com:office:office" xmlns:r="http://schemas.openxmlformats.org/officeDocument/2006/relationships" xmlns:m="http://schemas.openxmlformats.org/officeDocument/2006/math" xmlns:v="urn:schemas-microsoft-com:vml" xmlns:wp14="http://schemas.microsoft.com/office/word/2010/wordprocessingDrawing" xmlns:wp="http://schemas.openxmlformats.org/drawingml/2006/wordprocessingDrawing" xmlns:w10="urn:schemas-microsoft-com:office:word" xmlns:w="http://schemas.openxmlformats.org/wordprocessingml/2006/main" xmlns:w14="http://schemas.microsoft.com/office/word/2010/wordml" xmlns:wpg="http://schemas.microsoft.com/office/word/2010/wordprocessingGroup" xmlns:wpi="http://schemas.microsoft.com/office/word/2010/wordprocessingInk" xmlns:wne="http://schemas.microsoft.com/office/word/2006/wordml" xmlns:wps="http://schemas.microsoft.com/office/word/2010/wordprocessingShape" mc:Ignorable="w14 wp14">
   <w:abstractNum w:abstractNumId="0">
+    <w:nsid w:val="075E4634"/>
+    <w:multiLevelType w:val="hybridMultilevel"/>
+    <w:tmpl w:val="778E10A8"/>
+    <w:lvl w:ilvl="0" w:tplc="0807000F">
+      <w:start w:val="1"/>
+      <w:numFmt w:val="decimal"/>
+      <w:lvlText w:val="%1."/>
+      <w:lvlJc w:val="left"/>
+      <w:pPr>
+        <w:ind w:left="720" w:hanging="360"/>
+      </w:pPr>
+    </w:lvl>
+    <w:lvl w:ilvl="1" w:tplc="08070019">
+      <w:start w:val="1"/>
+      <w:numFmt w:val="lowerLetter"/>
+      <w:lvlText w:val="%2."/>
+      <w:lvlJc w:val="left"/>
+      <w:pPr>
+        <w:ind w:left="1440" w:hanging="360"/>
+      </w:pPr>
+    </w:lvl>
+    <w:lvl w:ilvl="2" w:tplc="0807001B" w:tentative="1">
+      <w:start w:val="1"/>
+      <w:numFmt w:val="lowerRoman"/>
+      <w:lvlText w:val="%3."/>
+      <w:lvlJc w:val="right"/>
+      <w:pPr>
+        <w:ind w:left="2160" w:hanging="180"/>
+      </w:pPr>
+    </w:lvl>
+    <w:lvl w:ilvl="3" w:tplc="0807000F" w:tentative="1">
+      <w:start w:val="1"/>
+      <w:numFmt w:val="decimal"/>
+      <w:lvlText w:val="%4."/>
+      <w:lvlJc w:val="left"/>
+      <w:pPr>
+        <w:ind w:left="2880" w:hanging="360"/>
+      </w:pPr>
+    </w:lvl>
+    <w:lvl w:ilvl="4" w:tplc="08070019" w:tentative="1">
+      <w:start w:val="1"/>
+      <w:numFmt w:val="lowerLetter"/>
+      <w:lvlText w:val="%5."/>
+      <w:lvlJc w:val="left"/>
+      <w:pPr>
+        <w:ind w:left="3600" w:hanging="360"/>
+      </w:pPr>
+    </w:lvl>
+    <w:lvl w:ilvl="5" w:tplc="0807001B" w:tentative="1">
+      <w:start w:val="1"/>
+      <w:numFmt w:val="lowerRoman"/>
+      <w:lvlText w:val="%6."/>
+      <w:lvlJc w:val="right"/>
+      <w:pPr>
+        <w:ind w:left="4320" w:hanging="180"/>
+      </w:pPr>
+    </w:lvl>
+    <w:lvl w:ilvl="6" w:tplc="0807000F" w:tentative="1">
+      <w:start w:val="1"/>
+      <w:numFmt w:val="decimal"/>
+      <w:lvlText w:val="%7."/>
+      <w:lvlJc w:val="left"/>
+      <w:pPr>
+        <w:ind w:left="5040" w:hanging="360"/>
+      </w:pPr>
+    </w:lvl>
+    <w:lvl w:ilvl="7" w:tplc="08070019" w:tentative="1">
+      <w:start w:val="1"/>
+      <w:numFmt w:val="lowerLetter"/>
+      <w:lvlText w:val="%8."/>
+      <w:lvlJc w:val="left"/>
+      <w:pPr>
+        <w:ind w:left="5760" w:hanging="360"/>
+      </w:pPr>
+    </w:lvl>
+    <w:lvl w:ilvl="8" w:tplc="0807001B" w:tentative="1">
+      <w:start w:val="1"/>
+      <w:numFmt w:val="lowerRoman"/>
+      <w:lvlText w:val="%9."/>
+      <w:lvlJc w:val="right"/>
+      <w:pPr>
+        <w:ind w:left="6480" w:hanging="180"/>
+      </w:pPr>
+    </w:lvl>
+  </w:abstractNum>
+  <w:abstractNum w:abstractNumId="1">
     <w:nsid w:val="28590CC8"/>
     <w:multiLevelType w:val="hybridMultilevel"/>
     <w:tmpl w:val="778E10A8"/>
@@ -704,7 +864,7 @@
       </w:pPr>
     </w:lvl>
   </w:abstractNum>
-  <w:abstractNum w:abstractNumId="1">
+  <w:abstractNum w:abstractNumId="2">
     <w:nsid w:val="5C864A57"/>
     <w:multiLevelType w:val="hybridMultilevel"/>
     <w:tmpl w:val="778E10A8"/>
@@ -791,9 +951,12 @@
     </w:lvl>
   </w:abstractNum>
   <w:num w:numId="1">
+    <w:abstractNumId w:val="2"/>
+  </w:num>
+  <w:num w:numId="2">
     <w:abstractNumId w:val="1"/>
   </w:num>
-  <w:num w:numId="2">
+  <w:num w:numId="3">
     <w:abstractNumId w:val="0"/>
   </w:num>
 </w:numbering>
@@ -1886,7 +2049,7 @@
   <a:extraClrSchemeLst/>
   <a:extLst>
     <a:ext uri="{05A4C25C-085E-4340-85A3-A5531E510DB2}">
-      <thm15:themeFamily xmlns:thm15="http://schemas.microsoft.com/office/thememl/2012/main" xmlns="" name="Office Theme" id="{62F939B6-93AF-4DB8-9C6B-D6C7DFDC589F}" vid="{4A3C46E8-61CC-4603-A589-7422A47A8E4A}"/>
+      <thm15:themeFamily xmlns="" xmlns:thm15="http://schemas.microsoft.com/office/thememl/2012/main" name="Office Theme" id="{62F939B6-93AF-4DB8-9C6B-D6C7DFDC589F}" vid="{4A3C46E8-61CC-4603-A589-7422A47A8E4A}"/>
     </a:ext>
   </a:extLst>
 </a:theme>

</xml_diff>